<commit_message>
2 more bug fixes
</commit_message>
<xml_diff>
--- a/server/resources/static/assets/uploads/MichaelPFoos.docx
+++ b/server/resources/static/assets/uploads/MichaelPFoos.docx
@@ -92,7 +92,7 @@
         <mc:AlternateContent>
           <mc:Choice Requires="wpg">
             <w:drawing>
-              <wp:anchor distT="0" distB="0" distL="0" distR="0" simplePos="0" relativeHeight="251657728" behindDoc="0" locked="0" layoutInCell="1" allowOverlap="1" wp14:anchorId="2129F4B0" wp14:editId="2A28C685">
+              <wp:anchor distT="0" distB="0" distL="0" distR="0" simplePos="0" relativeHeight="251656704" behindDoc="0" locked="0" layoutInCell="1" allowOverlap="1" wp14:anchorId="2129F4B0" wp14:editId="2A28C685">
                 <wp:simplePos x="0" y="0"/>
                 <wp:positionH relativeFrom="column">
                   <wp:posOffset>-128270</wp:posOffset>
@@ -358,62 +358,14 @@
           <w:sz w:val="21"/>
           <w:szCs w:val="21"/>
         </w:rPr>
-        <w:t>I have been working in QA for the past year while learning React.JS and finishing up coding bootcamp at Coding Dojo</w:t>
-      </w:r>
-      <w:proofErr w:type="gramStart"/>
-      <w:r>
-        <w:rPr>
-          <w:sz w:val="21"/>
-          <w:szCs w:val="21"/>
-        </w:rPr>
-        <w:t xml:space="preserve">.  </w:t>
-      </w:r>
-      <w:proofErr w:type="gramEnd"/>
-      <w:r>
-        <w:rPr>
-          <w:sz w:val="21"/>
-          <w:szCs w:val="21"/>
-        </w:rPr>
-        <w:t>I am looking for a job as</w:t>
-      </w:r>
-      <w:r>
-        <w:rPr>
-          <w:sz w:val="21"/>
-          <w:szCs w:val="21"/>
-        </w:rPr>
-        <w:t xml:space="preserve"> web developer</w:t>
-      </w:r>
-      <w:proofErr w:type="gramStart"/>
-      <w:r>
-        <w:rPr>
-          <w:sz w:val="21"/>
-          <w:szCs w:val="21"/>
-        </w:rPr>
-        <w:t xml:space="preserve">.  </w:t>
-      </w:r>
-      <w:proofErr w:type="gramEnd"/>
-      <w:r>
-        <w:rPr>
-          <w:sz w:val="21"/>
-          <w:szCs w:val="21"/>
-        </w:rPr>
-        <w:t xml:space="preserve">I </w:t>
-      </w:r>
-      <w:proofErr w:type="gramStart"/>
-      <w:r>
-        <w:rPr>
-          <w:sz w:val="21"/>
-          <w:szCs w:val="21"/>
-        </w:rPr>
-        <w:t>am able to</w:t>
-      </w:r>
-      <w:proofErr w:type="gramEnd"/>
-      <w:r>
-        <w:rPr>
-          <w:sz w:val="21"/>
-          <w:szCs w:val="21"/>
-        </w:rPr>
-        <w:t xml:space="preserve"> work either in a full stack or front-end</w:t>
+        <w:t>I have been working in QA for the past year while learning React.JS and finishing up coding bootcamp at Coding Dojo.  I am looking for a job as</w:t>
+      </w:r>
+      <w:r>
+        <w:rPr>
+          <w:sz w:val="21"/>
+          <w:szCs w:val="21"/>
+        </w:rPr>
+        <w:t xml:space="preserve"> web developer.  I am able to work either in a full stack or front-end</w:t>
       </w:r>
       <w:r>
         <w:rPr>
@@ -560,21 +512,12 @@
         </w:rPr>
         <w:t>th</w:t>
       </w:r>
-      <w:proofErr w:type="gramStart"/>
-      <w:r>
-        <w:rPr>
-          <w:sz w:val="21"/>
-          <w:szCs w:val="21"/>
-        </w:rPr>
-        <w:t xml:space="preserve"> 2020</w:t>
-      </w:r>
-      <w:proofErr w:type="gramEnd"/>
-      <w:r>
-        <w:rPr>
-          <w:sz w:val="21"/>
-          <w:szCs w:val="21"/>
-        </w:rPr>
-        <w:t xml:space="preserve">.  </w:t>
+      <w:r>
+        <w:rPr>
+          <w:sz w:val="21"/>
+          <w:szCs w:val="21"/>
+        </w:rPr>
+        <w:t xml:space="preserve"> 2020.  </w:t>
       </w:r>
     </w:p>
     <w:p>
@@ -761,17 +704,8 @@
           <w:sz w:val="21"/>
           <w:szCs w:val="21"/>
         </w:rPr>
-        <w:t xml:space="preserve"> Studio, Selenium, and Java</w:t>
-      </w:r>
-      <w:proofErr w:type="gramStart"/>
-      <w:r>
-        <w:rPr>
-          <w:sz w:val="21"/>
-          <w:szCs w:val="21"/>
-        </w:rPr>
-        <w:t xml:space="preserve">.  </w:t>
-      </w:r>
-      <w:proofErr w:type="gramEnd"/>
+        <w:t xml:space="preserve"> Studio, Selenium, and Java.  </w:t>
+      </w:r>
     </w:p>
     <w:p>
       <w:pPr>
@@ -844,15 +778,7 @@
           <w:sz w:val="21"/>
           <w:szCs w:val="21"/>
         </w:rPr>
-        <w:t>Strong computer technical skills</w:t>
-      </w:r>
-      <w:proofErr w:type="gramStart"/>
-      <w:r>
-        <w:rPr>
-          <w:sz w:val="21"/>
-          <w:szCs w:val="21"/>
-        </w:rPr>
-        <w:t>.</w:t>
+        <w:t>Strong computer technical skills.</w:t>
       </w:r>
       <w:r>
         <w:rPr>
@@ -861,7 +787,6 @@
         </w:rPr>
         <w:t xml:space="preserve">  </w:t>
       </w:r>
-      <w:proofErr w:type="gramEnd"/>
     </w:p>
     <w:p>
       <w:pPr>
@@ -1380,7 +1305,6 @@
         </w:rPr>
         <w:t xml:space="preserve"> and queries</w:t>
       </w:r>
-      <w:proofErr w:type="gramStart"/>
       <w:r>
         <w:rPr>
           <w:sz w:val="21"/>
@@ -1388,7 +1312,6 @@
         </w:rPr>
         <w:t xml:space="preserve">.  </w:t>
       </w:r>
-      <w:proofErr w:type="gramEnd"/>
     </w:p>
     <w:p>
       <w:pPr>
@@ -1445,17 +1368,8 @@
           <w:sz w:val="21"/>
           <w:szCs w:val="21"/>
         </w:rPr>
-        <w:t>Crystal reports to meet organizations reporting needs</w:t>
-      </w:r>
-      <w:proofErr w:type="gramStart"/>
-      <w:r>
-        <w:rPr>
-          <w:sz w:val="21"/>
-          <w:szCs w:val="21"/>
-        </w:rPr>
-        <w:t xml:space="preserve">.  </w:t>
-      </w:r>
-      <w:proofErr w:type="gramEnd"/>
+        <w:t xml:space="preserve">Crystal reports to meet organizations reporting needs.  </w:t>
+      </w:r>
     </w:p>
     <w:p>
       <w:pPr>
@@ -1509,7 +1423,6 @@
         </w:rPr>
         <w:t xml:space="preserve"> and Apache Webserver</w:t>
       </w:r>
-      <w:proofErr w:type="gramStart"/>
       <w:r>
         <w:rPr>
           <w:sz w:val="21"/>
@@ -1517,7 +1430,6 @@
         </w:rPr>
         <w:t xml:space="preserve">.  </w:t>
       </w:r>
-      <w:proofErr w:type="gramEnd"/>
     </w:p>
     <w:p>
       <w:pPr>
@@ -1539,17 +1451,8 @@
           <w:sz w:val="21"/>
           <w:szCs w:val="21"/>
         </w:rPr>
-        <w:t>Node.JS, Express framework and MongoDB</w:t>
-      </w:r>
-      <w:proofErr w:type="gramStart"/>
-      <w:r>
-        <w:rPr>
-          <w:sz w:val="21"/>
-          <w:szCs w:val="21"/>
-        </w:rPr>
-        <w:t xml:space="preserve">.  </w:t>
-      </w:r>
-      <w:proofErr w:type="gramEnd"/>
+        <w:t xml:space="preserve">Node.JS, Express framework and MongoDB.  </w:t>
+      </w:r>
     </w:p>
     <w:p>
       <w:pPr>
@@ -1636,7 +1539,7 @@
         <mc:AlternateContent>
           <mc:Choice Requires="wpg">
             <w:drawing>
-              <wp:anchor distT="0" distB="0" distL="0" distR="0" simplePos="0" relativeHeight="251658752" behindDoc="0" locked="0" layoutInCell="1" allowOverlap="1" wp14:anchorId="619CD635" wp14:editId="78DFC404">
+              <wp:anchor distT="0" distB="0" distL="0" distR="0" simplePos="0" relativeHeight="251657728" behindDoc="0" locked="0" layoutInCell="1" allowOverlap="1" wp14:anchorId="619CD635" wp14:editId="78DFC404">
                 <wp:simplePos x="0" y="0"/>
                 <wp:positionH relativeFrom="column">
                   <wp:posOffset>-90170</wp:posOffset>
@@ -1947,7 +1850,6 @@
         <w:tab/>
       </w:r>
       <w:proofErr w:type="spellStart"/>
-      <w:proofErr w:type="gramStart"/>
       <w:r>
         <w:rPr>
           <w:b/>
@@ -1958,7 +1860,6 @@
         <w:t>Fredonia,NY</w:t>
       </w:r>
       <w:proofErr w:type="spellEnd"/>
-      <w:proofErr w:type="gramEnd"/>
     </w:p>
     <w:p>
       <w:pPr>
@@ -1995,21 +1896,12 @@
           <w:szCs w:val="21"/>
         </w:rPr>
       </w:pPr>
-      <w:proofErr w:type="gramStart"/>
-      <w:r>
-        <w:rPr>
-          <w:sz w:val="21"/>
-          <w:szCs w:val="21"/>
-        </w:rPr>
-        <w:t>Bachelors of Arts</w:t>
-      </w:r>
-      <w:proofErr w:type="gramEnd"/>
-      <w:r>
-        <w:rPr>
-          <w:sz w:val="21"/>
-          <w:szCs w:val="21"/>
-        </w:rPr>
-        <w:t xml:space="preserve"> in History.</w:t>
+      <w:r>
+        <w:rPr>
+          <w:sz w:val="21"/>
+          <w:szCs w:val="21"/>
+        </w:rPr>
+        <w:t>Bachelors of Arts in History.</w:t>
       </w:r>
       <w:r>
         <w:rPr>
@@ -2287,12 +2179,6 @@
           <w:szCs w:val="21"/>
         </w:rPr>
         <w:tab/>
-      </w:r>
-      <w:r>
-        <w:rPr>
-          <w:sz w:val="21"/>
-          <w:szCs w:val="21"/>
-        </w:rPr>
         <w:t>12/21</w:t>
       </w:r>
     </w:p>
@@ -3125,14 +3011,6 @@
           <w:szCs w:val="21"/>
         </w:rPr>
         <w:br/>
-      </w:r>
-      <w:r>
-        <w:rPr>
-          <w:i/>
-          <w:iCs/>
-          <w:sz w:val="21"/>
-          <w:szCs w:val="21"/>
-        </w:rPr>
         <w:t>QA Analyst</w:t>
       </w:r>
       <w:r>
@@ -3161,16 +3039,7 @@
           <w:szCs w:val="21"/>
         </w:rPr>
         <w:tab/>
-        <w:t xml:space="preserve">       </w:t>
-      </w:r>
-      <w:r>
-        <w:rPr>
-          <w:i/>
-          <w:iCs/>
-          <w:sz w:val="21"/>
-          <w:szCs w:val="21"/>
-        </w:rPr>
-        <w:t>0</w:t>
+        <w:t xml:space="preserve">       0</w:t>
       </w:r>
       <w:r>
         <w:rPr>
@@ -3248,421 +3117,6 @@
         </w:rPr>
       </w:pPr>
     </w:p>
-    <w:p>
-      <w:pPr>
-        <w:pageBreakBefore/>
-        <w:tabs>
-          <w:tab w:val="left" w:pos="3360"/>
-        </w:tabs>
-        <w:rPr>
-          <w:color w:val="365F91"/>
-        </w:rPr>
-      </w:pPr>
-      <w:r>
-        <w:rPr>
-          <w:rFonts w:ascii="Georgia" w:hAnsi="Georgia" w:cs="Georgia"/>
-          <w:b/>
-          <w:bCs/>
-          <w:i/>
-          <w:iCs/>
-          <w:color w:val="000080"/>
-          <w:sz w:val="36"/>
-          <w:szCs w:val="36"/>
-        </w:rPr>
-        <w:lastRenderedPageBreak/>
-        <w:t>Michael Foos</w:t>
-      </w:r>
-      <w:r>
-        <w:tab/>
-      </w:r>
-      <w:r>
-        <w:tab/>
-      </w:r>
-    </w:p>
-    <w:p>
-      <w:pPr>
-        <w:jc w:val="right"/>
-        <w:rPr>
-          <w:rStyle w:val="Hyperlink"/>
-          <w:color w:val="365F91"/>
-          <w:u w:val="none"/>
-        </w:rPr>
-      </w:pPr>
-      <w:r>
-        <w:rPr>
-          <w:color w:val="365F91"/>
-        </w:rPr>
-        <w:t xml:space="preserve">9 Briar CT </w:t>
-      </w:r>
-      <w:r>
-        <w:rPr>
-          <w:rFonts w:ascii="Wingdings" w:hAnsi="Wingdings" w:cs="Wingdings"/>
-          <w:color w:val="365F91"/>
-        </w:rPr>
-        <w:t></w:t>
-      </w:r>
-      <w:r>
-        <w:rPr>
-          <w:color w:val="365F91"/>
-        </w:rPr>
-        <w:t xml:space="preserve"> Binghamton, NY  13905</w:t>
-      </w:r>
-    </w:p>
-    <w:p>
-      <w:pPr>
-        <w:ind w:left="4320" w:firstLine="720"/>
-        <w:jc w:val="right"/>
-        <w:rPr>
-          <w:b/>
-          <w:bCs/>
-          <w:color w:val="333399"/>
-          <w:sz w:val="22"/>
-          <w:szCs w:val="22"/>
-        </w:rPr>
-      </w:pPr>
-      <w:r>
-        <w:rPr>
-          <w:rStyle w:val="Hyperlink"/>
-          <w:color w:val="365F91"/>
-          <w:u w:val="none"/>
-        </w:rPr>
-        <w:t xml:space="preserve">(607) -972-4101 </w:t>
-      </w:r>
-      <w:r>
-        <w:rPr>
-          <w:rStyle w:val="Hyperlink"/>
-          <w:rFonts w:ascii="Wingdings" w:hAnsi="Wingdings" w:cs="Wingdings"/>
-          <w:color w:val="365F91"/>
-          <w:u w:val="none"/>
-        </w:rPr>
-        <w:t></w:t>
-      </w:r>
-      <w:r>
-        <w:rPr>
-          <w:rStyle w:val="Hyperlink"/>
-        </w:rPr>
-        <w:t xml:space="preserve"> michaelpfoos@gmail.com</w:t>
-      </w:r>
-      <w:r>
-        <w:rPr>
-          <w:noProof/>
-        </w:rPr>
-        <mc:AlternateContent>
-          <mc:Choice Requires="wpg">
-            <w:drawing>
-              <wp:anchor distT="0" distB="0" distL="0" distR="0" simplePos="0" relativeHeight="251658752" behindDoc="0" locked="0" layoutInCell="1" allowOverlap="1" wp14:anchorId="58D29A07" wp14:editId="4ED1583A">
-                <wp:simplePos x="0" y="0"/>
-                <wp:positionH relativeFrom="column">
-                  <wp:posOffset>-90170</wp:posOffset>
-                </wp:positionH>
-                <wp:positionV relativeFrom="paragraph">
-                  <wp:posOffset>143510</wp:posOffset>
-                </wp:positionV>
-                <wp:extent cx="6884035" cy="335915"/>
-                <wp:effectExtent l="0" t="0" r="0" b="0"/>
-                <wp:wrapNone/>
-                <wp:docPr id="1" name="Group 8"/>
-                <wp:cNvGraphicFramePr>
-                  <a:graphicFrameLocks xmlns:a="http://schemas.openxmlformats.org/drawingml/2006/main"/>
-                </wp:cNvGraphicFramePr>
-                <a:graphic xmlns:a="http://schemas.openxmlformats.org/drawingml/2006/main">
-                  <a:graphicData uri="http://schemas.microsoft.com/office/word/2010/wordprocessingGroup">
-                    <wpg:wgp>
-                      <wpg:cNvGrpSpPr>
-                        <a:grpSpLocks/>
-                      </wpg:cNvGrpSpPr>
-                      <wpg:grpSpPr bwMode="auto">
-                        <a:xfrm>
-                          <a:off x="0" y="0"/>
-                          <a:ext cx="6884035" cy="335915"/>
-                          <a:chOff x="-142" y="226"/>
-                          <a:chExt cx="10841" cy="529"/>
-                        </a:xfrm>
-                      </wpg:grpSpPr>
-                      <wps:wsp>
-                        <wps:cNvPr id="2" name="Rectangle 9"/>
-                        <wps:cNvSpPr>
-                          <a:spLocks noChangeArrowheads="1"/>
-                        </wps:cNvSpPr>
-                        <wps:spPr bwMode="auto">
-                          <a:xfrm>
-                            <a:off x="-142" y="226"/>
-                            <a:ext cx="10840" cy="528"/>
-                          </a:xfrm>
-                          <a:prstGeom prst="rect">
-                            <a:avLst/>
-                          </a:prstGeom>
-                          <a:noFill/>
-                          <a:ln>
-                            <a:noFill/>
-                          </a:ln>
-                          <a:extLst>
-                            <a:ext uri="{909E8E84-426E-40DD-AFC4-6F175D3DCCD1}">
-                              <a14:hiddenFill xmlns:a14="http://schemas.microsoft.com/office/drawing/2010/main">
-                                <a:solidFill>
-                                  <a:srgbClr val="FFFFFF"/>
-                                </a:solidFill>
-                              </a14:hiddenFill>
-                            </a:ext>
-                            <a:ext uri="{91240B29-F687-4F45-9708-019B960494DF}">
-                              <a14:hiddenLine xmlns:a14="http://schemas.microsoft.com/office/drawing/2010/main" w="9525">
-                                <a:solidFill>
-                                  <a:srgbClr val="808080"/>
-                                </a:solidFill>
-                                <a:round/>
-                                <a:headEnd/>
-                                <a:tailEnd/>
-                              </a14:hiddenLine>
-                            </a:ext>
-                          </a:extLst>
-                        </wps:spPr>
-                        <wps:bodyPr rot="0" vert="horz" wrap="none" lIns="91440" tIns="45720" rIns="91440" bIns="45720" anchor="ctr" anchorCtr="0" upright="1">
-                          <a:noAutofit/>
-                        </wps:bodyPr>
-                      </wps:wsp>
-                      <wps:wsp>
-                        <wps:cNvPr id="3" name="Line 10"/>
-                        <wps:cNvCnPr>
-                          <a:cxnSpLocks noChangeShapeType="1"/>
-                        </wps:cNvCnPr>
-                        <wps:spPr bwMode="auto">
-                          <a:xfrm>
-                            <a:off x="-11" y="586"/>
-                            <a:ext cx="10602" cy="0"/>
-                          </a:xfrm>
-                          <a:prstGeom prst="line">
-                            <a:avLst/>
-                          </a:prstGeom>
-                          <a:noFill/>
-                          <a:ln w="28440" cap="sq">
-                            <a:solidFill>
-                              <a:srgbClr val="333399"/>
-                            </a:solidFill>
-                            <a:miter lim="800000"/>
-                            <a:headEnd type="triangle" w="med" len="med"/>
-                            <a:tailEnd type="triangle" w="med" len="med"/>
-                          </a:ln>
-                          <a:extLst>
-                            <a:ext uri="{909E8E84-426E-40DD-AFC4-6F175D3DCCD1}">
-                              <a14:hiddenFill xmlns:a14="http://schemas.microsoft.com/office/drawing/2010/main">
-                                <a:noFill/>
-                              </a14:hiddenFill>
-                            </a:ext>
-                          </a:extLst>
-                        </wps:spPr>
-                        <wps:bodyPr/>
-                      </wps:wsp>
-                    </wpg:wgp>
-                  </a:graphicData>
-                </a:graphic>
-                <wp14:sizeRelH relativeFrom="page">
-                  <wp14:pctWidth>0</wp14:pctWidth>
-                </wp14:sizeRelH>
-                <wp14:sizeRelV relativeFrom="page">
-                  <wp14:pctHeight>0</wp14:pctHeight>
-                </wp14:sizeRelV>
-              </wp:anchor>
-            </w:drawing>
-          </mc:Choice>
-          <mc:Fallback>
-            <w:pict>
-              <v:group w14:anchorId="05C76580" id="Group 8" o:spid="_x0000_s1026" style="position:absolute;margin-left:-7.1pt;margin-top:11.3pt;width:542.05pt;height:26.45pt;z-index:251658752;mso-wrap-distance-left:0;mso-wrap-distance-right:0" coordorigin="-142,226" coordsize="10841,529" o:gfxdata="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">
-                <v:rect id="Rectangle 9" o:spid="_x0000_s1027" style="position:absolute;left:-142;top:226;width:10840;height:528;visibility:visible;mso-wrap-style:none;v-text-anchor:middle" o:gfxdata="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" filled="f" stroked="f" strokecolor="gray">
-                  <v:stroke joinstyle="round"/>
-                </v:rect>
-                <v:line id="Line 10" o:spid="_x0000_s1028" style="position:absolute;visibility:visible;mso-wrap-style:square" from="-11,586" to="10591,586" o:connectortype="straight" o:gfxdata="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" strokecolor="#339" strokeweight=".79mm">
-                  <v:stroke startarrow="block" endarrow="block" joinstyle="miter" endcap="square"/>
-                </v:line>
-              </v:group>
-            </w:pict>
-          </mc:Fallback>
-        </mc:AlternateContent>
-      </w:r>
-    </w:p>
-    <w:p>
-      <w:pPr>
-        <w:spacing w:before="240" w:after="120"/>
-        <w:jc w:val="both"/>
-        <w:rPr>
-          <w:b/>
-          <w:bCs/>
-          <w:color w:val="333399"/>
-          <w:sz w:val="22"/>
-          <w:szCs w:val="22"/>
-        </w:rPr>
-      </w:pPr>
-    </w:p>
-    <w:p>
-      <w:pPr>
-        <w:spacing w:before="240" w:after="120"/>
-        <w:jc w:val="both"/>
-        <w:rPr>
-          <w:sz w:val="21"/>
-          <w:szCs w:val="21"/>
-        </w:rPr>
-      </w:pPr>
-    </w:p>
-    <w:p>
-      <w:pPr>
-        <w:spacing w:before="240" w:after="120"/>
-        <w:jc w:val="both"/>
-        <w:rPr>
-          <w:b/>
-          <w:bCs/>
-          <w:color w:val="000080"/>
-          <w:sz w:val="22"/>
-          <w:szCs w:val="22"/>
-        </w:rPr>
-      </w:pPr>
-      <w:r>
-        <w:rPr>
-          <w:b/>
-          <w:bCs/>
-          <w:color w:val="000080"/>
-          <w:sz w:val="22"/>
-          <w:szCs w:val="22"/>
-        </w:rPr>
-        <w:t>Professional References</w:t>
-      </w:r>
-    </w:p>
-    <w:p/>
-    <w:p>
-      <w:r>
-        <w:t xml:space="preserve">Scott Geiger, </w:t>
-      </w:r>
-      <w:r>
-        <w:t>Assistant Director</w:t>
-      </w:r>
-      <w:r>
-        <w:t xml:space="preserve"> Information Technology Services</w:t>
-      </w:r>
-      <w:r>
-        <w:br/>
-        <w:t>Binghamton University</w:t>
-      </w:r>
-      <w:r>
-        <w:br/>
-        <w:t>Phone (</w:t>
-      </w:r>
-      <w:r>
-        <w:t>607</w:t>
-      </w:r>
-      <w:r>
-        <w:t>)</w:t>
-      </w:r>
-      <w:r>
-        <w:t xml:space="preserve"> 777</w:t>
-      </w:r>
-      <w:r>
-        <w:t>-</w:t>
-      </w:r>
-      <w:r>
-        <w:t>6611</w:t>
-      </w:r>
-    </w:p>
-    <w:p>
-      <w:r>
-        <w:t xml:space="preserve">Email </w:t>
-      </w:r>
-      <w:hyperlink r:id="rId11" w:history="1">
-        <w:r>
-          <w:rPr>
-            <w:rStyle w:val="Hyperlink"/>
-          </w:rPr>
-          <w:t>geigers@binghamton.edu</w:t>
-        </w:r>
-      </w:hyperlink>
-    </w:p>
-    <w:p>
-      <w:pPr>
-        <w:tabs>
-          <w:tab w:val="left" w:pos="4650"/>
-        </w:tabs>
-        <w:rPr>
-          <w:sz w:val="21"/>
-          <w:szCs w:val="21"/>
-        </w:rPr>
-      </w:pPr>
-    </w:p>
-    <w:p>
-      <w:proofErr w:type="spellStart"/>
-      <w:r>
-        <w:t>Verneise</w:t>
-      </w:r>
-      <w:proofErr w:type="spellEnd"/>
-      <w:r>
-        <w:t xml:space="preserve"> Dennis</w:t>
-      </w:r>
-      <w:r>
-        <w:t xml:space="preserve">, </w:t>
-      </w:r>
-      <w:r>
-        <w:t>System Analyst II Clinical Systems</w:t>
-      </w:r>
-    </w:p>
-    <w:p>
-      <w:r>
-        <w:t>United Health Services Hospitals</w:t>
-      </w:r>
-    </w:p>
-    <w:p>
-      <w:r>
-        <w:t>Phone (607) 343-9467</w:t>
-      </w:r>
-    </w:p>
-    <w:p>
-      <w:pPr>
-        <w:rPr>
-          <w:rStyle w:val="Hyperlink"/>
-        </w:rPr>
-      </w:pPr>
-      <w:r>
-        <w:t xml:space="preserve">Email </w:t>
-      </w:r>
-      <w:hyperlink r:id="rId12" w:history="1">
-        <w:r>
-          <w:rPr>
-            <w:rStyle w:val="Hyperlink"/>
-          </w:rPr>
-          <w:t>Verneise_dennis@uhs.org</w:t>
-        </w:r>
-      </w:hyperlink>
-    </w:p>
-    <w:p>
-      <w:pPr>
-        <w:rPr>
-          <w:rStyle w:val="Hyperlink"/>
-        </w:rPr>
-      </w:pPr>
-    </w:p>
-    <w:p>
-      <w:pPr>
-        <w:rPr>
-          <w:rStyle w:val="Hyperlink"/>
-        </w:rPr>
-      </w:pPr>
-    </w:p>
-    <w:p/>
-    <w:p>
-      <w:pPr>
-        <w:tabs>
-          <w:tab w:val="left" w:pos="4650"/>
-        </w:tabs>
-        <w:rPr>
-          <w:sz w:val="21"/>
-          <w:szCs w:val="21"/>
-        </w:rPr>
-      </w:pPr>
-    </w:p>
-    <w:p>
-      <w:pPr>
-        <w:rPr>
-          <w:rStyle w:val="Hyperlink"/>
-        </w:rPr>
-      </w:pPr>
-    </w:p>
-    <w:p/>
-    <w:p/>
     <w:p>
       <w:pPr>
         <w:tabs>

</xml_diff>